<commit_message>
puntos de consola estan en rojo
</commit_message>
<xml_diff>
--- a/laboratorio4/lab04-2.docx
+++ b/laboratorio4/lab04-2.docx
@@ -28,8 +28,17 @@
           <w:bCs/>
           <w:lang w:val="es-ES"/>
         </w:rPr>
-        <w:t xml:space="preserve">. </w:t>
-      </w:r>
+        <w:t xml:space="preserve">. Innovación Educativa con MOOC en el programa de Ingeniería de Sistemas </w:t>
+      </w:r>
+    </w:p>
+    <w:p>
+      <w:pPr>
+        <w:pStyle w:val="NormalWeb"/>
+        <w:rPr>
+          <w:rFonts w:asciiTheme="minorHAnsi" w:hAnsiTheme="minorHAnsi" w:cstheme="minorHAnsi"/>
+          <w:lang w:val="es-ES"/>
+        </w:rPr>
+      </w:pPr>
       <w:r>
         <w:rPr>
           <w:rFonts w:asciiTheme="minorHAnsi" w:hAnsiTheme="minorHAnsi" w:cstheme="minorHAnsi"/>
@@ -37,61 +46,7 @@
           <w:bCs/>
           <w:lang w:val="es-ES"/>
         </w:rPr>
-        <w:t>Innovación</w:t>
-      </w:r>
-      <w:r>
-        <w:rPr>
-          <w:rFonts w:asciiTheme="minorHAnsi" w:hAnsiTheme="minorHAnsi" w:cstheme="minorHAnsi"/>
-          <w:b/>
-          <w:bCs/>
-          <w:lang w:val="es-ES"/>
-        </w:rPr>
-        <w:t xml:space="preserve"> Educativa con MOOC en el programa de </w:t>
-      </w:r>
-      <w:r>
-        <w:rPr>
-          <w:rFonts w:asciiTheme="minorHAnsi" w:hAnsiTheme="minorHAnsi" w:cstheme="minorHAnsi"/>
-          <w:b/>
-          <w:bCs/>
-          <w:lang w:val="es-ES"/>
-        </w:rPr>
-        <w:t>Ingeniería</w:t>
-      </w:r>
-      <w:r>
-        <w:rPr>
-          <w:rFonts w:asciiTheme="minorHAnsi" w:hAnsiTheme="minorHAnsi" w:cstheme="minorHAnsi"/>
-          <w:b/>
-          <w:bCs/>
-          <w:lang w:val="es-ES"/>
-        </w:rPr>
-        <w:t xml:space="preserve"> de Sistemas </w:t>
-      </w:r>
-    </w:p>
-    <w:p>
-      <w:pPr>
-        <w:pStyle w:val="NormalWeb"/>
-        <w:rPr>
-          <w:rFonts w:asciiTheme="minorHAnsi" w:hAnsiTheme="minorHAnsi" w:cstheme="minorHAnsi"/>
-          <w:lang w:val="es-ES"/>
-        </w:rPr>
-      </w:pPr>
-      <w:r>
-        <w:rPr>
-          <w:rFonts w:asciiTheme="minorHAnsi" w:hAnsiTheme="minorHAnsi" w:cstheme="minorHAnsi"/>
-          <w:b/>
-          <w:bCs/>
-          <w:lang w:val="es-ES"/>
-        </w:rPr>
-        <w:t xml:space="preserve">Conociendo el </w:t>
-      </w:r>
-      <w:r>
-        <w:rPr>
-          <w:rFonts w:asciiTheme="minorHAnsi" w:hAnsiTheme="minorHAnsi" w:cstheme="minorHAnsi"/>
-          <w:b/>
-          <w:bCs/>
-          <w:lang w:val="es-ES"/>
-        </w:rPr>
-        <w:t>Proyecto</w:t>
+        <w:t>Conociendo el Proyecto</w:t>
       </w:r>
     </w:p>
     <w:p>
@@ -295,23 +250,7 @@
           <w:color w:val="000007"/>
           <w:lang w:val="es-ES"/>
         </w:rPr>
-        <w:t xml:space="preserve">, desde el directorio </w:t>
-      </w:r>
-      <w:r>
-        <w:rPr>
-          <w:rFonts w:asciiTheme="minorHAnsi" w:hAnsiTheme="minorHAnsi" w:cstheme="minorHAnsi"/>
-          <w:color w:val="000007"/>
-          <w:lang w:val="es-ES"/>
-        </w:rPr>
-        <w:t>raíz</w:t>
-      </w:r>
-      <w:r>
-        <w:rPr>
-          <w:rFonts w:asciiTheme="minorHAnsi" w:hAnsiTheme="minorHAnsi" w:cstheme="minorHAnsi"/>
-          <w:color w:val="000007"/>
-          <w:lang w:val="es-ES"/>
-        </w:rPr>
-        <w:t xml:space="preserve"> </w:t>
+        <w:t xml:space="preserve">, desde el directorio raíz </w:t>
       </w:r>
       <w:r>
         <w:rPr>
@@ -893,6 +832,8 @@
         </w:rPr>
         <w:t xml:space="preserve"> del método adicione, en donde se adicionan 3 cursos</w:t>
       </w:r>
+      <w:bookmarkStart w:id="0" w:name="_GoBack"/>
+      <w:bookmarkEnd w:id="0"/>
     </w:p>
     <w:p>
       <w:pPr>
@@ -933,7 +874,23 @@
           <w:bCs/>
           <w:lang w:val="es-ES"/>
         </w:rPr>
-        <w:t>Se adiciona un nuevo curso, para comprobarlo se utiliza el botón de Listar, y el comportamiento es adecuado debido a que se lista los cursos que hay.</w:t>
+        <w:t xml:space="preserve">Se adiciona un nuevo curso, para comprobarlo se utiliza el botón de Listar, y el comportamiento es adecuado debido a que se lista los cursos </w:t>
+      </w:r>
+      <w:r>
+        <w:rPr>
+          <w:rFonts w:asciiTheme="minorHAnsi" w:hAnsiTheme="minorHAnsi" w:cstheme="minorHAnsi"/>
+          <w:bCs/>
+          <w:lang w:val="es-ES"/>
+        </w:rPr>
+        <w:t>que</w:t>
+      </w:r>
+      <w:r>
+        <w:rPr>
+          <w:rFonts w:asciiTheme="minorHAnsi" w:hAnsiTheme="minorHAnsi" w:cstheme="minorHAnsi"/>
+          <w:bCs/>
+          <w:lang w:val="es-ES"/>
+        </w:rPr>
+        <w:t xml:space="preserve"> hay.</w:t>
       </w:r>
     </w:p>
     <w:p>
@@ -1131,8 +1088,6 @@
           <w:lang w:val="es-ES"/>
         </w:rPr>
       </w:pPr>
-      <w:bookmarkStart w:id="0" w:name="_GoBack"/>
-      <w:bookmarkEnd w:id="0"/>
     </w:p>
     <w:sectPr>
       <w:pgSz w:w="12240" w:h="15840"/>

</xml_diff>

<commit_message>
modificacion pdf y avance  😎
</commit_message>
<xml_diff>
--- a/laboratorio4/lab04-2.docx
+++ b/laboratorio4/lab04-2.docx
@@ -832,8 +832,6 @@
         </w:rPr>
         <w:t xml:space="preserve"> del método adicione, en donde se adicionan 3 cursos</w:t>
       </w:r>
-      <w:bookmarkStart w:id="0" w:name="_GoBack"/>
-      <w:bookmarkEnd w:id="0"/>
     </w:p>
     <w:p>
       <w:pPr>
@@ -1088,6 +1086,529 @@
           <w:lang w:val="es-ES"/>
         </w:rPr>
       </w:pPr>
+      <w:r>
+        <w:rPr>
+          <w:rFonts w:eastAsia="Times New Roman" w:cstheme="minorHAnsi"/>
+          <w:color w:val="000000" w:themeColor="text1"/>
+          <w:lang w:val="es-ES"/>
+        </w:rPr>
+        <w:t>.</w:t>
+      </w:r>
+    </w:p>
+    <w:p>
+      <w:pPr>
+        <w:pStyle w:val="ListParagraph"/>
+        <w:numPr>
+          <w:ilvl w:val="0"/>
+          <w:numId w:val="5"/>
+        </w:numPr>
+        <w:rPr>
+          <w:rFonts w:eastAsia="Times New Roman" w:cstheme="minorHAnsi"/>
+          <w:color w:val="000000" w:themeColor="text1"/>
+          <w:lang w:val="es-ES"/>
+        </w:rPr>
+      </w:pPr>
+      <w:r>
+        <w:rPr>
+          <w:rFonts w:eastAsia="Times New Roman" w:cstheme="minorHAnsi"/>
+          <w:color w:val="000000" w:themeColor="text1"/>
+          <w:lang w:val="es-ES"/>
+        </w:rPr>
+        <w:t xml:space="preserve">En la capa de presentación el método encargado es </w:t>
+      </w:r>
+      <w:proofErr w:type="spellStart"/>
+      <w:r>
+        <w:rPr>
+          <w:rFonts w:eastAsia="Times New Roman" w:cstheme="minorHAnsi"/>
+          <w:color w:val="000000" w:themeColor="text1"/>
+          <w:lang w:val="es-ES"/>
+        </w:rPr>
+        <w:t>accionAdicionar</w:t>
+      </w:r>
+      <w:proofErr w:type="spellEnd"/>
+    </w:p>
+    <w:p>
+      <w:pPr>
+        <w:pStyle w:val="ListParagraph"/>
+        <w:rPr>
+          <w:rFonts w:eastAsia="Times New Roman" w:cstheme="minorHAnsi"/>
+          <w:color w:val="000000" w:themeColor="text1"/>
+          <w:lang w:val="es-ES"/>
+        </w:rPr>
+      </w:pPr>
+      <w:r>
+        <w:rPr>
+          <w:rFonts w:eastAsia="Times New Roman" w:cstheme="minorHAnsi"/>
+          <w:color w:val="000000" w:themeColor="text1"/>
+          <w:lang w:val="es-ES"/>
+        </w:rPr>
+        <w:t xml:space="preserve">En la capa de aplicación el método encargado es </w:t>
+      </w:r>
+      <w:proofErr w:type="spellStart"/>
+      <w:r>
+        <w:rPr>
+          <w:rFonts w:eastAsia="Times New Roman" w:cstheme="minorHAnsi"/>
+          <w:color w:val="000000" w:themeColor="text1"/>
+          <w:lang w:val="es-ES"/>
+        </w:rPr>
+        <w:t>toString</w:t>
+      </w:r>
+      <w:proofErr w:type="spellEnd"/>
+    </w:p>
+    <w:p>
+      <w:pPr>
+        <w:spacing w:before="100" w:beforeAutospacing="1" w:after="100" w:afterAutospacing="1"/>
+        <w:rPr>
+          <w:rFonts w:eastAsia="Times New Roman" w:cstheme="minorHAnsi"/>
+          <w:b/>
+          <w:color w:val="000000" w:themeColor="text1"/>
+          <w:lang w:val="es-ES"/>
+        </w:rPr>
+      </w:pPr>
+      <w:r>
+        <w:rPr>
+          <w:rFonts w:eastAsia="Times New Roman" w:cstheme="minorHAnsi"/>
+          <w:b/>
+          <w:color w:val="000000" w:themeColor="text1"/>
+          <w:lang w:val="es-ES"/>
+        </w:rPr>
+        <w:t xml:space="preserve">Adicionar un curso. ¿Y si no da un </w:t>
+      </w:r>
+      <w:proofErr w:type="spellStart"/>
+      <w:r>
+        <w:rPr>
+          <w:rFonts w:eastAsia="Times New Roman" w:cstheme="minorHAnsi"/>
+          <w:b/>
+          <w:color w:val="000000" w:themeColor="text1"/>
+          <w:lang w:val="es-ES"/>
+        </w:rPr>
+        <w:t>distrubuidor</w:t>
+      </w:r>
+      <w:proofErr w:type="spellEnd"/>
+      <w:r>
+        <w:rPr>
+          <w:rFonts w:eastAsia="Times New Roman" w:cstheme="minorHAnsi"/>
+          <w:b/>
+          <w:color w:val="000000" w:themeColor="text1"/>
+          <w:lang w:val="es-ES"/>
+        </w:rPr>
+        <w:t xml:space="preserve">? </w:t>
+      </w:r>
+    </w:p>
+    <w:p>
+      <w:pPr>
+        <w:pStyle w:val="ListParagraph"/>
+        <w:numPr>
+          <w:ilvl w:val="0"/>
+          <w:numId w:val="6"/>
+        </w:numPr>
+        <w:spacing w:before="100" w:beforeAutospacing="1" w:after="100" w:afterAutospacing="1"/>
+        <w:rPr>
+          <w:rFonts w:eastAsia="Times New Roman" w:cstheme="minorHAnsi"/>
+          <w:color w:val="000000" w:themeColor="text1"/>
+          <w:lang w:val="es-ES"/>
+        </w:rPr>
+      </w:pPr>
+    </w:p>
+    <w:p>
+      <w:pPr>
+        <w:pStyle w:val="ListParagraph"/>
+        <w:rPr>
+          <w:rFonts w:eastAsia="Times New Roman" w:cstheme="minorHAnsi"/>
+          <w:color w:val="000000" w:themeColor="text1"/>
+          <w:lang w:val="es-ES"/>
+        </w:rPr>
+      </w:pPr>
+      <w:r>
+        <w:rPr>
+          <w:rFonts w:eastAsia="Times New Roman" w:cstheme="minorHAnsi"/>
+          <w:noProof/>
+          <w:color w:val="000000" w:themeColor="text1"/>
+          <w:lang w:val="es-ES"/>
+        </w:rPr>
+        <w:drawing>
+          <wp:inline distT="0" distB="0" distL="0" distR="0" wp14:anchorId="01EFE8A0" wp14:editId="2D119DC0">
+            <wp:extent cx="2296137" cy="2286000"/>
+            <wp:effectExtent l="0" t="0" r="3175" b="0"/>
+            <wp:docPr id="4" name="Picture 4"/>
+            <wp:cNvGraphicFramePr>
+              <a:graphicFrameLocks xmlns:a="http://schemas.openxmlformats.org/drawingml/2006/main" noChangeAspect="1"/>
+            </wp:cNvGraphicFramePr>
+            <a:graphic xmlns:a="http://schemas.openxmlformats.org/drawingml/2006/main">
+              <a:graphicData uri="http://schemas.openxmlformats.org/drawingml/2006/picture">
+                <pic:pic xmlns:pic="http://schemas.openxmlformats.org/drawingml/2006/picture">
+                  <pic:nvPicPr>
+                    <pic:cNvPr id="4" name="Screen Shot 2018-10-20 at 2.24.25 PM.png"/>
+                    <pic:cNvPicPr/>
+                  </pic:nvPicPr>
+                  <pic:blipFill>
+                    <a:blip r:embed="rId7" cstate="print">
+                      <a:extLst>
+                        <a:ext uri="{28A0092B-C50C-407E-A947-70E740481C1C}">
+                          <a14:useLocalDpi xmlns:a14="http://schemas.microsoft.com/office/drawing/2010/main" val="0"/>
+                        </a:ext>
+                      </a:extLst>
+                    </a:blip>
+                    <a:stretch>
+                      <a:fillRect/>
+                    </a:stretch>
+                  </pic:blipFill>
+                  <pic:spPr>
+                    <a:xfrm>
+                      <a:off x="0" y="0"/>
+                      <a:ext cx="2296137" cy="2286000"/>
+                    </a:xfrm>
+                    <a:prstGeom prst="rect">
+                      <a:avLst/>
+                    </a:prstGeom>
+                  </pic:spPr>
+                </pic:pic>
+              </a:graphicData>
+            </a:graphic>
+          </wp:inline>
+        </w:drawing>
+      </w:r>
+      <w:r>
+        <w:rPr>
+          <w:rFonts w:eastAsia="Times New Roman" w:cstheme="minorHAnsi"/>
+          <w:noProof/>
+          <w:color w:val="000000" w:themeColor="text1"/>
+          <w:lang w:val="es-ES"/>
+        </w:rPr>
+        <w:drawing>
+          <wp:inline distT="0" distB="0" distL="0" distR="0" wp14:anchorId="1F571892" wp14:editId="5A184E5B">
+            <wp:extent cx="2280954" cy="2286000"/>
+            <wp:effectExtent l="0" t="0" r="5080" b="0"/>
+            <wp:docPr id="5" name="Picture 5"/>
+            <wp:cNvGraphicFramePr>
+              <a:graphicFrameLocks xmlns:a="http://schemas.openxmlformats.org/drawingml/2006/main" noChangeAspect="1"/>
+            </wp:cNvGraphicFramePr>
+            <a:graphic xmlns:a="http://schemas.openxmlformats.org/drawingml/2006/main">
+              <a:graphicData uri="http://schemas.openxmlformats.org/drawingml/2006/picture">
+                <pic:pic xmlns:pic="http://schemas.openxmlformats.org/drawingml/2006/picture">
+                  <pic:nvPicPr>
+                    <pic:cNvPr id="5" name="Screen Shot 2018-10-20 at 2.24.37 PM.png"/>
+                    <pic:cNvPicPr/>
+                  </pic:nvPicPr>
+                  <pic:blipFill>
+                    <a:blip r:embed="rId8" cstate="print">
+                      <a:extLst>
+                        <a:ext uri="{28A0092B-C50C-407E-A947-70E740481C1C}">
+                          <a14:useLocalDpi xmlns:a14="http://schemas.microsoft.com/office/drawing/2010/main" val="0"/>
+                        </a:ext>
+                      </a:extLst>
+                    </a:blip>
+                    <a:stretch>
+                      <a:fillRect/>
+                    </a:stretch>
+                  </pic:blipFill>
+                  <pic:spPr>
+                    <a:xfrm>
+                      <a:off x="0" y="0"/>
+                      <a:ext cx="2280954" cy="2286000"/>
+                    </a:xfrm>
+                    <a:prstGeom prst="rect">
+                      <a:avLst/>
+                    </a:prstGeom>
+                  </pic:spPr>
+                </pic:pic>
+              </a:graphicData>
+            </a:graphic>
+          </wp:inline>
+        </w:drawing>
+      </w:r>
+    </w:p>
+    <w:p>
+      <w:pPr>
+        <w:pStyle w:val="ListParagraph"/>
+        <w:rPr>
+          <w:rFonts w:eastAsia="Times New Roman" w:cstheme="minorHAnsi"/>
+          <w:color w:val="000000" w:themeColor="text1"/>
+          <w:lang w:val="es-ES"/>
+        </w:rPr>
+      </w:pPr>
+    </w:p>
+    <w:p>
+      <w:pPr>
+        <w:pStyle w:val="ListParagraph"/>
+        <w:rPr>
+          <w:rFonts w:eastAsia="Times New Roman" w:cstheme="minorHAnsi"/>
+          <w:color w:val="000000" w:themeColor="text1"/>
+          <w:lang w:val="es-ES"/>
+        </w:rPr>
+      </w:pPr>
+      <w:r>
+        <w:rPr>
+          <w:rFonts w:eastAsia="Times New Roman" w:cstheme="minorHAnsi"/>
+          <w:color w:val="000000" w:themeColor="text1"/>
+          <w:lang w:val="es-ES"/>
+        </w:rPr>
+        <w:t xml:space="preserve">Se adiciona sin el distribuidor, </w:t>
+      </w:r>
+      <w:r>
+        <w:rPr>
+          <w:rFonts w:eastAsia="Times New Roman" w:cstheme="minorHAnsi"/>
+          <w:color w:val="000000" w:themeColor="text1"/>
+          <w:lang w:val="es-ES"/>
+        </w:rPr>
+        <w:t>se comprueba listando los cursos, el comportamiento es inadecuado, no debería permitir agregar el curso con información faltante.</w:t>
+      </w:r>
+    </w:p>
+    <w:p>
+      <w:pPr>
+        <w:pStyle w:val="ListParagraph"/>
+        <w:numPr>
+          <w:ilvl w:val="0"/>
+          <w:numId w:val="6"/>
+        </w:numPr>
+        <w:rPr>
+          <w:rFonts w:eastAsia="Times New Roman" w:cstheme="minorHAnsi"/>
+          <w:color w:val="000000" w:themeColor="text1"/>
+          <w:lang w:val="es-ES"/>
+        </w:rPr>
+      </w:pPr>
+      <w:r>
+        <w:rPr>
+          <w:rFonts w:eastAsia="Times New Roman" w:cstheme="minorHAnsi"/>
+          <w:color w:val="000000" w:themeColor="text1"/>
+          <w:lang w:val="es-ES"/>
+        </w:rPr>
+        <w:t>.</w:t>
+      </w:r>
+    </w:p>
+    <w:p>
+      <w:pPr>
+        <w:pStyle w:val="ListParagraph"/>
+        <w:numPr>
+          <w:ilvl w:val="0"/>
+          <w:numId w:val="6"/>
+        </w:numPr>
+        <w:rPr>
+          <w:rFonts w:eastAsia="Times New Roman" w:cstheme="minorHAnsi"/>
+          <w:color w:val="000000" w:themeColor="text1"/>
+          <w:lang w:val="es-ES"/>
+        </w:rPr>
+      </w:pPr>
+      <w:r>
+        <w:rPr>
+          <w:rFonts w:eastAsia="Times New Roman" w:cstheme="minorHAnsi"/>
+          <w:color w:val="000000" w:themeColor="text1"/>
+          <w:lang w:val="es-ES"/>
+        </w:rPr>
+        <w:t xml:space="preserve">El método adicionar de </w:t>
+      </w:r>
+      <w:proofErr w:type="spellStart"/>
+      <w:r>
+        <w:rPr>
+          <w:rFonts w:eastAsia="Times New Roman" w:cstheme="minorHAnsi"/>
+          <w:color w:val="000000" w:themeColor="text1"/>
+          <w:lang w:val="es-ES"/>
+        </w:rPr>
+        <w:t>Iemois</w:t>
+      </w:r>
+      <w:proofErr w:type="spellEnd"/>
+      <w:r>
+        <w:rPr>
+          <w:rFonts w:eastAsia="Times New Roman" w:cstheme="minorHAnsi"/>
+          <w:color w:val="000000" w:themeColor="text1"/>
+          <w:lang w:val="es-ES"/>
+        </w:rPr>
+        <w:t xml:space="preserve"> debería propagarla, y el método </w:t>
+      </w:r>
+      <w:proofErr w:type="spellStart"/>
+      <w:r>
+        <w:rPr>
+          <w:rFonts w:eastAsia="Times New Roman" w:cstheme="minorHAnsi"/>
+          <w:color w:val="000000" w:themeColor="text1"/>
+          <w:lang w:val="es-ES"/>
+        </w:rPr>
+        <w:t>accionAdicionar</w:t>
+      </w:r>
+      <w:proofErr w:type="spellEnd"/>
+      <w:r>
+        <w:rPr>
+          <w:rFonts w:eastAsia="Times New Roman" w:cstheme="minorHAnsi"/>
+          <w:color w:val="000000" w:themeColor="text1"/>
+          <w:lang w:val="es-ES"/>
+        </w:rPr>
+        <w:t xml:space="preserve"> de </w:t>
+      </w:r>
+      <w:proofErr w:type="spellStart"/>
+      <w:r>
+        <w:rPr>
+          <w:rFonts w:eastAsia="Times New Roman" w:cstheme="minorHAnsi"/>
+          <w:color w:val="000000" w:themeColor="text1"/>
+          <w:lang w:val="es-ES"/>
+        </w:rPr>
+        <w:t>IemoisGUI</w:t>
+      </w:r>
+      <w:proofErr w:type="spellEnd"/>
+      <w:r>
+        <w:rPr>
+          <w:rFonts w:eastAsia="Times New Roman" w:cstheme="minorHAnsi"/>
+          <w:color w:val="000000" w:themeColor="text1"/>
+          <w:lang w:val="es-ES"/>
+        </w:rPr>
+        <w:t xml:space="preserve"> debería atenderla</w:t>
+      </w:r>
+    </w:p>
+    <w:p>
+      <w:pPr>
+        <w:pStyle w:val="ListParagraph"/>
+        <w:numPr>
+          <w:ilvl w:val="0"/>
+          <w:numId w:val="6"/>
+        </w:numPr>
+        <w:rPr>
+          <w:rFonts w:eastAsia="Times New Roman" w:cstheme="minorHAnsi"/>
+          <w:color w:val="000000" w:themeColor="text1"/>
+          <w:lang w:val="es-ES"/>
+        </w:rPr>
+      </w:pPr>
+      <w:r>
+        <w:rPr>
+          <w:rFonts w:eastAsia="Times New Roman" w:cstheme="minorHAnsi"/>
+          <w:color w:val="000000" w:themeColor="text1"/>
+          <w:lang w:val="es-ES"/>
+        </w:rPr>
+        <w:t>.</w:t>
+      </w:r>
+    </w:p>
+    <w:p>
+      <w:pPr>
+        <w:pStyle w:val="ListParagraph"/>
+        <w:numPr>
+          <w:ilvl w:val="0"/>
+          <w:numId w:val="6"/>
+        </w:numPr>
+        <w:rPr>
+          <w:rFonts w:eastAsia="Times New Roman" w:cstheme="minorHAnsi"/>
+          <w:color w:val="000000" w:themeColor="text1"/>
+          <w:lang w:val="es-ES"/>
+        </w:rPr>
+      </w:pPr>
+    </w:p>
+    <w:p>
+      <w:pPr>
+        <w:pStyle w:val="ListParagraph"/>
+        <w:rPr>
+          <w:rFonts w:eastAsia="Times New Roman" w:cstheme="minorHAnsi"/>
+          <w:color w:val="000000" w:themeColor="text1"/>
+          <w:lang w:val="es-ES"/>
+        </w:rPr>
+      </w:pPr>
+      <w:r>
+        <w:rPr>
+          <w:rFonts w:eastAsia="Times New Roman" w:cstheme="minorHAnsi"/>
+          <w:noProof/>
+          <w:color w:val="000000" w:themeColor="text1"/>
+          <w:lang w:val="es-ES"/>
+        </w:rPr>
+        <w:drawing>
+          <wp:inline distT="0" distB="0" distL="0" distR="0" wp14:anchorId="12AEDC41" wp14:editId="5944701F">
+            <wp:extent cx="2275863" cy="2286000"/>
+            <wp:effectExtent l="0" t="0" r="0" b="0"/>
+            <wp:docPr id="6" name="Picture 6"/>
+            <wp:cNvGraphicFramePr>
+              <a:graphicFrameLocks xmlns:a="http://schemas.openxmlformats.org/drawingml/2006/main" noChangeAspect="1"/>
+            </wp:cNvGraphicFramePr>
+            <a:graphic xmlns:a="http://schemas.openxmlformats.org/drawingml/2006/main">
+              <a:graphicData uri="http://schemas.openxmlformats.org/drawingml/2006/picture">
+                <pic:pic xmlns:pic="http://schemas.openxmlformats.org/drawingml/2006/picture">
+                  <pic:nvPicPr>
+                    <pic:cNvPr id="6" name="Screen Shot 2018-10-20 at 2.46.33 PM.png"/>
+                    <pic:cNvPicPr/>
+                  </pic:nvPicPr>
+                  <pic:blipFill>
+                    <a:blip r:embed="rId9" cstate="print">
+                      <a:extLst>
+                        <a:ext uri="{28A0092B-C50C-407E-A947-70E740481C1C}">
+                          <a14:useLocalDpi xmlns:a14="http://schemas.microsoft.com/office/drawing/2010/main" val="0"/>
+                        </a:ext>
+                      </a:extLst>
+                    </a:blip>
+                    <a:stretch>
+                      <a:fillRect/>
+                    </a:stretch>
+                  </pic:blipFill>
+                  <pic:spPr>
+                    <a:xfrm>
+                      <a:off x="0" y="0"/>
+                      <a:ext cx="2275863" cy="2286000"/>
+                    </a:xfrm>
+                    <a:prstGeom prst="rect">
+                      <a:avLst/>
+                    </a:prstGeom>
+                  </pic:spPr>
+                </pic:pic>
+              </a:graphicData>
+            </a:graphic>
+          </wp:inline>
+        </w:drawing>
+      </w:r>
+    </w:p>
+    <w:p>
+      <w:pPr>
+        <w:pStyle w:val="ListParagraph"/>
+        <w:rPr>
+          <w:rFonts w:eastAsia="Times New Roman" w:cstheme="minorHAnsi"/>
+          <w:color w:val="000000" w:themeColor="text1"/>
+          <w:lang w:val="es-ES"/>
+        </w:rPr>
+      </w:pPr>
+    </w:p>
+    <w:p>
+      <w:pPr>
+        <w:pStyle w:val="ListParagraph"/>
+        <w:rPr>
+          <w:rFonts w:eastAsia="Times New Roman" w:cstheme="minorHAnsi"/>
+          <w:color w:val="000000" w:themeColor="text1"/>
+          <w:lang w:val="es-ES"/>
+        </w:rPr>
+      </w:pPr>
+    </w:p>
+    <w:p>
+      <w:pPr>
+        <w:spacing w:before="100" w:beforeAutospacing="1" w:after="100" w:afterAutospacing="1"/>
+        <w:rPr>
+          <w:rFonts w:eastAsia="Times New Roman" w:cstheme="minorHAnsi"/>
+          <w:b/>
+          <w:color w:val="000000" w:themeColor="text1"/>
+          <w:lang w:val="es-ES"/>
+        </w:rPr>
+      </w:pPr>
+      <w:r>
+        <w:rPr>
+          <w:rFonts w:eastAsia="Times New Roman" w:cstheme="minorHAnsi"/>
+          <w:b/>
+          <w:color w:val="000000" w:themeColor="text1"/>
+          <w:lang w:val="es-ES"/>
+        </w:rPr>
+        <w:lastRenderedPageBreak/>
+        <w:t xml:space="preserve">Adicionar un curso. ¿Y si ya se encuentra? </w:t>
+      </w:r>
+    </w:p>
+    <w:p>
+      <w:pPr>
+        <w:spacing w:before="100" w:beforeAutospacing="1" w:after="100" w:afterAutospacing="1"/>
+        <w:rPr>
+          <w:rFonts w:eastAsia="Times New Roman" w:cstheme="minorHAnsi"/>
+          <w:color w:val="000000" w:themeColor="text1"/>
+          <w:lang w:val="es-ES"/>
+        </w:rPr>
+      </w:pPr>
+      <w:bookmarkStart w:id="0" w:name="_GoBack"/>
+      <w:bookmarkEnd w:id="0"/>
+    </w:p>
+    <w:p>
+      <w:pPr>
+        <w:pStyle w:val="ListParagraph"/>
+        <w:rPr>
+          <w:rFonts w:eastAsia="Times New Roman" w:cstheme="minorHAnsi"/>
+          <w:color w:val="000000" w:themeColor="text1"/>
+          <w:lang w:val="es-ES"/>
+        </w:rPr>
+      </w:pPr>
     </w:p>
     <w:sectPr>
       <w:pgSz w:w="12240" w:h="15840"/>
@@ -1304,6 +1825,95 @@
     </w:lvl>
   </w:abstractNum>
   <w:abstractNum w:abstractNumId="2" w15:restartNumberingAfterBreak="0">
+    <w:nsid w:val="4DCE0FBA"/>
+    <w:multiLevelType w:val="hybridMultilevel"/>
+    <w:tmpl w:val="201298DC"/>
+    <w:lvl w:ilvl="0" w:tplc="0409000F">
+      <w:start w:val="1"/>
+      <w:numFmt w:val="decimal"/>
+      <w:lvlText w:val="%1."/>
+      <w:lvlJc w:val="left"/>
+      <w:pPr>
+        <w:ind w:left="720" w:hanging="360"/>
+      </w:pPr>
+      <w:rPr>
+        <w:rFonts w:hint="default"/>
+      </w:rPr>
+    </w:lvl>
+    <w:lvl w:ilvl="1" w:tplc="04090019" w:tentative="1">
+      <w:start w:val="1"/>
+      <w:numFmt w:val="lowerLetter"/>
+      <w:lvlText w:val="%2."/>
+      <w:lvlJc w:val="left"/>
+      <w:pPr>
+        <w:ind w:left="1440" w:hanging="360"/>
+      </w:pPr>
+    </w:lvl>
+    <w:lvl w:ilvl="2" w:tplc="0409001B" w:tentative="1">
+      <w:start w:val="1"/>
+      <w:numFmt w:val="lowerRoman"/>
+      <w:lvlText w:val="%3."/>
+      <w:lvlJc w:val="right"/>
+      <w:pPr>
+        <w:ind w:left="2160" w:hanging="180"/>
+      </w:pPr>
+    </w:lvl>
+    <w:lvl w:ilvl="3" w:tplc="0409000F" w:tentative="1">
+      <w:start w:val="1"/>
+      <w:numFmt w:val="decimal"/>
+      <w:lvlText w:val="%4."/>
+      <w:lvlJc w:val="left"/>
+      <w:pPr>
+        <w:ind w:left="2880" w:hanging="360"/>
+      </w:pPr>
+    </w:lvl>
+    <w:lvl w:ilvl="4" w:tplc="04090019" w:tentative="1">
+      <w:start w:val="1"/>
+      <w:numFmt w:val="lowerLetter"/>
+      <w:lvlText w:val="%5."/>
+      <w:lvlJc w:val="left"/>
+      <w:pPr>
+        <w:ind w:left="3600" w:hanging="360"/>
+      </w:pPr>
+    </w:lvl>
+    <w:lvl w:ilvl="5" w:tplc="0409001B" w:tentative="1">
+      <w:start w:val="1"/>
+      <w:numFmt w:val="lowerRoman"/>
+      <w:lvlText w:val="%6."/>
+      <w:lvlJc w:val="right"/>
+      <w:pPr>
+        <w:ind w:left="4320" w:hanging="180"/>
+      </w:pPr>
+    </w:lvl>
+    <w:lvl w:ilvl="6" w:tplc="0409000F" w:tentative="1">
+      <w:start w:val="1"/>
+      <w:numFmt w:val="decimal"/>
+      <w:lvlText w:val="%7."/>
+      <w:lvlJc w:val="left"/>
+      <w:pPr>
+        <w:ind w:left="5040" w:hanging="360"/>
+      </w:pPr>
+    </w:lvl>
+    <w:lvl w:ilvl="7" w:tplc="04090019" w:tentative="1">
+      <w:start w:val="1"/>
+      <w:numFmt w:val="lowerLetter"/>
+      <w:lvlText w:val="%8."/>
+      <w:lvlJc w:val="left"/>
+      <w:pPr>
+        <w:ind w:left="5760" w:hanging="360"/>
+      </w:pPr>
+    </w:lvl>
+    <w:lvl w:ilvl="8" w:tplc="0409001B" w:tentative="1">
+      <w:start w:val="1"/>
+      <w:numFmt w:val="lowerRoman"/>
+      <w:lvlText w:val="%9."/>
+      <w:lvlJc w:val="right"/>
+      <w:pPr>
+        <w:ind w:left="6480" w:hanging="180"/>
+      </w:pPr>
+    </w:lvl>
+  </w:abstractNum>
+  <w:abstractNum w:abstractNumId="3" w15:restartNumberingAfterBreak="0">
     <w:nsid w:val="6B9573E0"/>
     <w:multiLevelType w:val="hybridMultilevel"/>
     <w:tmpl w:val="C6649796"/>
@@ -1392,7 +2002,7 @@
       </w:pPr>
     </w:lvl>
   </w:abstractNum>
-  <w:abstractNum w:abstractNumId="3" w15:restartNumberingAfterBreak="0">
+  <w:abstractNum w:abstractNumId="4" w15:restartNumberingAfterBreak="0">
     <w:nsid w:val="79684ABF"/>
     <w:multiLevelType w:val="hybridMultilevel"/>
     <w:tmpl w:val="A2785516"/>
@@ -1505,7 +2115,7 @@
       </w:rPr>
     </w:lvl>
   </w:abstractNum>
-  <w:abstractNum w:abstractNumId="4" w15:restartNumberingAfterBreak="0">
+  <w:abstractNum w:abstractNumId="5" w15:restartNumberingAfterBreak="0">
     <w:nsid w:val="7B9B4C04"/>
     <w:multiLevelType w:val="hybridMultilevel"/>
     <w:tmpl w:val="0916FA52"/>
@@ -1601,12 +2211,15 @@
     <w:abstractNumId w:val="1"/>
   </w:num>
   <w:num w:numId="3">
+    <w:abstractNumId w:val="4"/>
+  </w:num>
+  <w:num w:numId="4">
+    <w:abstractNumId w:val="5"/>
+  </w:num>
+  <w:num w:numId="5">
     <w:abstractNumId w:val="3"/>
   </w:num>
-  <w:num w:numId="4">
-    <w:abstractNumId w:val="4"/>
-  </w:num>
-  <w:num w:numId="5">
+  <w:num w:numId="6">
     <w:abstractNumId w:val="2"/>
   </w:num>
 </w:numbering>

</xml_diff>